<commit_message>
word doc and pics
</commit_message>
<xml_diff>
--- a/Project/Final.docx
+++ b/Project/Final.docx
@@ -793,31 +793,120 @@
         </w:r>
       </w:hyperlink>
     </w:p>
+    <w:p/>
     <w:p>
       <w:r>
-        <w:t xml:space="preserve">These are the </w:t>
-      </w:r>
-      <w:proofErr w:type="spellStart"/>
-      <w:r>
-        <w:t>RoC</w:t>
-      </w:r>
-      <w:proofErr w:type="spellEnd"/>
-      <w:r>
-        <w:t xml:space="preserve"> and the respectively </w:t>
-      </w:r>
-      <w:proofErr w:type="spellStart"/>
-      <w:r>
-        <w:t>AuC</w:t>
-      </w:r>
-      <w:proofErr w:type="spellEnd"/>
-      <w:r>
-        <w:t xml:space="preserve"> charts</w:t>
-      </w:r>
+        <w:t>The model in this first stage</w:t>
+      </w:r>
+      <w:r>
+        <w:t xml:space="preserve"> consists in having the follow function:</w:t>
+      </w:r>
+      <w:r>
+        <w:t xml:space="preserve"> purchase = function (features). And because majority of the times we have more people not buying then buying, if the model predicts that everyone don’t buy we have a smaller error than the opposite. Therefore any model is biased to predict </w:t>
+      </w:r>
+      <w:proofErr w:type="gramStart"/>
+      <w:r>
+        <w:t>a</w:t>
+      </w:r>
+      <w:proofErr w:type="gramEnd"/>
+      <w:r>
+        <w:t xml:space="preserve"> unsuccessful purchase. The problem is basically minimize the picture below:</w:t>
+      </w:r>
+    </w:p>
+    <w:p/>
+    <w:p>
+      <w:r>
+        <w:t>[</w:t>
+      </w:r>
+      <w:proofErr w:type="gramStart"/>
+      <w:r>
+        <w:t>]insert</w:t>
+      </w:r>
+      <w:proofErr w:type="gramEnd"/>
+      <w:r>
+        <w:t xml:space="preserve"> here the teacher’s drawing]</w:t>
+      </w:r>
+    </w:p>
+    <w:p>
+      <w:r>
+        <w:rPr>
+          <w:position w:val="-4"/>
+        </w:rPr>
+        <w:object w:dxaOrig="180" w:dyaOrig="260" w14:anchorId="131D1E09">
+          <v:shapetype id="_x0000_t75" coordsize="21600,21600" o:spt="75" o:preferrelative="t" path="m@4@5l@4@11@9@11@9@5xe" filled="f" stroked="f">
+            <v:stroke joinstyle="miter"/>
+            <v:formulas>
+              <v:f eqn="if lineDrawn pixelLineWidth 0"/>
+              <v:f eqn="sum @0 1 0"/>
+              <v:f eqn="sum 0 0 @1"/>
+              <v:f eqn="prod @2 1 2"/>
+              <v:f eqn="prod @3 21600 pixelWidth"/>
+              <v:f eqn="prod @3 21600 pixelHeight"/>
+              <v:f eqn="sum @0 0 1"/>
+              <v:f eqn="prod @6 1 2"/>
+              <v:f eqn="prod @7 21600 pixelWidth"/>
+              <v:f eqn="sum @8 21600 0"/>
+              <v:f eqn="prod @7 21600 pixelHeight"/>
+              <v:f eqn="sum @10 21600 0"/>
+            </v:formulas>
+            <v:path o:extrusionok="f" gradientshapeok="t" o:connecttype="rect"/>
+            <o:lock v:ext="edit" aspectratio="t"/>
+          </v:shapetype>
+          <v:shape id="_x0000_i1027" type="#_x0000_t75" style="width:9.2pt;height:13pt" o:ole="">
+            <v:imagedata r:id="rId14" o:title=""/>
+          </v:shape>
+          <o:OLEObject Type="Embed" ProgID="Equation.3" ShapeID="_x0000_i1027" DrawAspect="Content" ObjectID="_1383157675" r:id="rId15"/>
+        </w:object>
+      </w:r>
+    </w:p>
+    <w:p/>
+    <w:p/>
+    <w:p/>
+    <w:p/>
+    <w:p/>
+    <w:p/>
+    <w:p/>
+    <w:p/>
+    <w:p/>
+    <w:p/>
+    <w:p/>
+    <w:p/>
+    <w:p/>
+    <w:p/>
+    <w:p/>
+    <w:p/>
+    <w:p>
+      <w:r>
+        <w:lastRenderedPageBreak/>
+        <w:t>Running the cross validation the model that minimizes the false positive and maximizes the true positive is the 5</w:t>
+      </w:r>
+      <w:r>
+        <w:rPr>
+          <w:vertAlign w:val="superscript"/>
+        </w:rPr>
+        <w:t>th</w:t>
+      </w:r>
+      <w:r>
+        <w:t xml:space="preserve"> interaction. See all the detailed data in this </w:t>
+      </w:r>
+      <w:bookmarkStart w:id="0" w:name="_GoBack"/>
+      <w:r>
+        <w:t>link</w:t>
+      </w:r>
+      <w:bookmarkEnd w:id="0"/>
     </w:p>
     <w:tbl>
       <w:tblPr>
         <w:tblStyle w:val="TableGrid"/>
         <w:tblW w:w="10314" w:type="dxa"/>
+        <w:tblBorders>
+          <w:top w:val="none" w:sz="0" w:space="0" w:color="auto"/>
+          <w:left w:val="none" w:sz="0" w:space="0" w:color="auto"/>
+          <w:bottom w:val="none" w:sz="0" w:space="0" w:color="auto"/>
+          <w:right w:val="none" w:sz="0" w:space="0" w:color="auto"/>
+          <w:insideH w:val="none" w:sz="0" w:space="0" w:color="auto"/>
+          <w:insideV w:val="none" w:sz="0" w:space="0" w:color="auto"/>
+        </w:tblBorders>
         <w:tblLook w:val="04A0" w:firstRow="1" w:lastRow="0" w:firstColumn="1" w:lastColumn="0" w:noHBand="0" w:noVBand="1"/>
       </w:tblPr>
       <w:tblGrid>
@@ -828,24 +917,22 @@
           <w:tcPr>
             <w:tcW w:w="10314" w:type="dxa"/>
           </w:tcPr>
+          <w:p/>
           <w:p>
+            <w:pPr>
+              <w:ind w:left="-993" w:right="-988"/>
+            </w:pPr>
+          </w:p>
+          <w:p>
+            <w:pPr>
+              <w:jc w:val="center"/>
+            </w:pPr>
             <w:r>
-              <w:rPr>
-                <w:noProof/>
-              </w:rPr>
               <w:drawing>
-                <wp:anchor distT="0" distB="0" distL="114300" distR="114300" simplePos="0" relativeHeight="251659264" behindDoc="0" locked="0" layoutInCell="1" allowOverlap="1" wp14:anchorId="6BFCB686" wp14:editId="494F926A">
-                  <wp:simplePos x="0" y="0"/>
-                  <wp:positionH relativeFrom="column">
-                    <wp:posOffset>3314700</wp:posOffset>
-                  </wp:positionH>
-                  <wp:positionV relativeFrom="paragraph">
-                    <wp:posOffset>104140</wp:posOffset>
-                  </wp:positionV>
-                  <wp:extent cx="3074400" cy="3074400"/>
+                <wp:inline distT="0" distB="0" distL="0" distR="0" wp14:anchorId="21F4FBD5" wp14:editId="4E6DD3ED">
+                  <wp:extent cx="4572000" cy="4572000"/>
                   <wp:effectExtent l="0" t="0" r="0" b="0"/>
-                  <wp:wrapSquare wrapText="bothSides"/>
-                  <wp:docPr id="4" name="Picture 4"/>
+                  <wp:docPr id="7" name="Picture 7"/>
                   <wp:cNvGraphicFramePr>
                     <a:graphicFrameLocks xmlns:a="http://schemas.openxmlformats.org/drawingml/2006/main" noChangeAspect="1"/>
                   </wp:cNvGraphicFramePr>
@@ -853,135 +940,7 @@
                     <a:graphicData uri="http://schemas.openxmlformats.org/drawingml/2006/picture">
                       <pic:pic xmlns:pic="http://schemas.openxmlformats.org/drawingml/2006/picture">
                         <pic:nvPicPr>
-                          <pic:cNvPr id="0" name="RoC 2 .png"/>
-                          <pic:cNvPicPr/>
-                        </pic:nvPicPr>
-                        <pic:blipFill>
-                          <a:blip r:embed="rId14">
-                            <a:extLst>
-                              <a:ext uri="{28A0092B-C50C-407E-A947-70E740481C1C}">
-                                <a14:useLocalDpi xmlns:a14="http://schemas.microsoft.com/office/drawing/2010/main" val="0"/>
-                              </a:ext>
-                            </a:extLst>
-                          </a:blip>
-                          <a:stretch>
-                            <a:fillRect/>
-                          </a:stretch>
-                        </pic:blipFill>
-                        <pic:spPr>
-                          <a:xfrm>
-                            <a:off x="0" y="0"/>
-                            <a:ext cx="3074400" cy="3074400"/>
-                          </a:xfrm>
-                          <a:prstGeom prst="rect">
-                            <a:avLst/>
-                          </a:prstGeom>
-                          <a:extLst>
-                            <a:ext uri="{FAA26D3D-D897-4be2-8F04-BA451C77F1D7}">
-                              <ma14:placeholderFlag xmlns:ma14="http://schemas.microsoft.com/office/mac/drawingml/2011/main"/>
-                            </a:ext>
-                          </a:extLst>
-                        </pic:spPr>
-                      </pic:pic>
-                    </a:graphicData>
-                  </a:graphic>
-                  <wp14:sizeRelH relativeFrom="page">
-                    <wp14:pctWidth>0</wp14:pctWidth>
-                  </wp14:sizeRelH>
-                  <wp14:sizeRelV relativeFrom="page">
-                    <wp14:pctHeight>0</wp14:pctHeight>
-                  </wp14:sizeRelV>
-                </wp:anchor>
-              </w:drawing>
-            </w:r>
-          </w:p>
-          <w:p>
-            <w:pPr>
-              <w:ind w:left="-993" w:right="-988"/>
-            </w:pPr>
-            <w:r>
-              <w:drawing>
-                <wp:anchor distT="0" distB="0" distL="114300" distR="114300" simplePos="0" relativeHeight="251658240" behindDoc="0" locked="0" layoutInCell="1" allowOverlap="1" wp14:anchorId="3495CF36" wp14:editId="5BD93697">
-                  <wp:simplePos x="0" y="0"/>
-                  <wp:positionH relativeFrom="column">
-                    <wp:posOffset>-563880</wp:posOffset>
-                  </wp:positionH>
-                  <wp:positionV relativeFrom="paragraph">
-                    <wp:posOffset>0</wp:posOffset>
-                  </wp:positionV>
-                  <wp:extent cx="3075940" cy="3075940"/>
-                  <wp:effectExtent l="0" t="0" r="0" b="0"/>
-                  <wp:wrapSquare wrapText="bothSides"/>
-                  <wp:docPr id="3" name="Picture 3"/>
-                  <wp:cNvGraphicFramePr>
-                    <a:graphicFrameLocks xmlns:a="http://schemas.openxmlformats.org/drawingml/2006/main" noChangeAspect="1"/>
-                  </wp:cNvGraphicFramePr>
-                  <a:graphic xmlns:a="http://schemas.openxmlformats.org/drawingml/2006/main">
-                    <a:graphicData uri="http://schemas.openxmlformats.org/drawingml/2006/picture">
-                      <pic:pic xmlns:pic="http://schemas.openxmlformats.org/drawingml/2006/picture">
-                        <pic:nvPicPr>
-                          <pic:cNvPr id="0" name="RoC 1 .png"/>
-                          <pic:cNvPicPr/>
-                        </pic:nvPicPr>
-                        <pic:blipFill>
-                          <a:blip r:embed="rId15">
-                            <a:extLst>
-                              <a:ext uri="{28A0092B-C50C-407E-A947-70E740481C1C}">
-                                <a14:useLocalDpi xmlns:a14="http://schemas.microsoft.com/office/drawing/2010/main" val="0"/>
-                              </a:ext>
-                            </a:extLst>
-                          </a:blip>
-                          <a:stretch>
-                            <a:fillRect/>
-                          </a:stretch>
-                        </pic:blipFill>
-                        <pic:spPr>
-                          <a:xfrm>
-                            <a:off x="0" y="0"/>
-                            <a:ext cx="3075940" cy="3075940"/>
-                          </a:xfrm>
-                          <a:prstGeom prst="rect">
-                            <a:avLst/>
-                          </a:prstGeom>
-                          <a:extLst>
-                            <a:ext uri="{FAA26D3D-D897-4be2-8F04-BA451C77F1D7}">
-                              <ma14:placeholderFlag xmlns:ma14="http://schemas.microsoft.com/office/mac/drawingml/2011/main"/>
-                            </a:ext>
-                          </a:extLst>
-                        </pic:spPr>
-                      </pic:pic>
-                    </a:graphicData>
-                  </a:graphic>
-                  <wp14:sizeRelH relativeFrom="page">
-                    <wp14:pctWidth>0</wp14:pctWidth>
-                  </wp14:sizeRelH>
-                  <wp14:sizeRelV relativeFrom="page">
-                    <wp14:pctHeight>0</wp14:pctHeight>
-                  </wp14:sizeRelV>
-                </wp:anchor>
-              </w:drawing>
-            </w:r>
-          </w:p>
-          <w:p/>
-          <w:p/>
-          <w:p>
-            <w:r>
-              <w:rPr>
-                <w:noProof/>
-              </w:rPr>
-              <w:drawing>
-                <wp:inline distT="0" distB="0" distL="0" distR="0" wp14:anchorId="2FD70F35" wp14:editId="78C26B07">
-                  <wp:extent cx="3074400" cy="3074400"/>
-                  <wp:effectExtent l="0" t="0" r="0" b="0"/>
-                  <wp:docPr id="5" name="Picture 5"/>
-                  <wp:cNvGraphicFramePr>
-                    <a:graphicFrameLocks xmlns:a="http://schemas.openxmlformats.org/drawingml/2006/main" noChangeAspect="1"/>
-                  </wp:cNvGraphicFramePr>
-                  <a:graphic xmlns:a="http://schemas.openxmlformats.org/drawingml/2006/main">
-                    <a:graphicData uri="http://schemas.openxmlformats.org/drawingml/2006/picture">
-                      <pic:pic xmlns:pic="http://schemas.openxmlformats.org/drawingml/2006/picture">
-                        <pic:nvPicPr>
-                          <pic:cNvPr id="0" name="RoC 3 .png"/>
+                          <pic:cNvPr id="0" name="RoC 5 .png"/>
                           <pic:cNvPicPr/>
                         </pic:nvPicPr>
                         <pic:blipFill>
@@ -999,149 +958,7 @@
                         <pic:spPr>
                           <a:xfrm>
                             <a:off x="0" y="0"/>
-                            <a:ext cx="3074400" cy="3074400"/>
-                          </a:xfrm>
-                          <a:prstGeom prst="rect">
-                            <a:avLst/>
-                          </a:prstGeom>
-                        </pic:spPr>
-                      </pic:pic>
-                    </a:graphicData>
-                  </a:graphic>
-                </wp:inline>
-              </w:drawing>
-            </w:r>
-            <w:r>
-              <w:rPr>
-                <w:noProof/>
-              </w:rPr>
-              <w:drawing>
-                <wp:inline distT="0" distB="0" distL="0" distR="0" wp14:anchorId="5F366DD8" wp14:editId="0B06286B">
-                  <wp:extent cx="3096000" cy="3096000"/>
-                  <wp:effectExtent l="0" t="0" r="3175" b="3175"/>
-                  <wp:docPr id="6" name="Picture 6"/>
-                  <wp:cNvGraphicFramePr>
-                    <a:graphicFrameLocks xmlns:a="http://schemas.openxmlformats.org/drawingml/2006/main" noChangeAspect="1"/>
-                  </wp:cNvGraphicFramePr>
-                  <a:graphic xmlns:a="http://schemas.openxmlformats.org/drawingml/2006/main">
-                    <a:graphicData uri="http://schemas.openxmlformats.org/drawingml/2006/picture">
-                      <pic:pic xmlns:pic="http://schemas.openxmlformats.org/drawingml/2006/picture">
-                        <pic:nvPicPr>
-                          <pic:cNvPr id="0" name="RoC 4 .png"/>
-                          <pic:cNvPicPr/>
-                        </pic:nvPicPr>
-                        <pic:blipFill>
-                          <a:blip r:embed="rId17">
-                            <a:extLst>
-                              <a:ext uri="{28A0092B-C50C-407E-A947-70E740481C1C}">
-                                <a14:useLocalDpi xmlns:a14="http://schemas.microsoft.com/office/drawing/2010/main" val="0"/>
-                              </a:ext>
-                            </a:extLst>
-                          </a:blip>
-                          <a:stretch>
-                            <a:fillRect/>
-                          </a:stretch>
-                        </pic:blipFill>
-                        <pic:spPr>
-                          <a:xfrm>
-                            <a:off x="0" y="0"/>
-                            <a:ext cx="3096000" cy="3096000"/>
-                          </a:xfrm>
-                          <a:prstGeom prst="rect">
-                            <a:avLst/>
-                          </a:prstGeom>
-                        </pic:spPr>
-                      </pic:pic>
-                    </a:graphicData>
-                  </a:graphic>
-                </wp:inline>
-              </w:drawing>
-            </w:r>
-          </w:p>
-          <w:p/>
-          <w:p/>
-          <w:p>
-            <w:r>
-              <w:rPr>
-                <w:noProof/>
-              </w:rPr>
-              <w:drawing>
-                <wp:inline distT="0" distB="0" distL="0" distR="0" wp14:anchorId="4384E271" wp14:editId="60A08BBA">
-                  <wp:extent cx="3096000" cy="3096000"/>
-                  <wp:effectExtent l="0" t="0" r="3175" b="3175"/>
-                  <wp:docPr id="7" name="Picture 7"/>
-                  <wp:cNvGraphicFramePr>
-                    <a:graphicFrameLocks xmlns:a="http://schemas.openxmlformats.org/drawingml/2006/main" noChangeAspect="1"/>
-                  </wp:cNvGraphicFramePr>
-                  <a:graphic xmlns:a="http://schemas.openxmlformats.org/drawingml/2006/main">
-                    <a:graphicData uri="http://schemas.openxmlformats.org/drawingml/2006/picture">
-                      <pic:pic xmlns:pic="http://schemas.openxmlformats.org/drawingml/2006/picture">
-                        <pic:nvPicPr>
-                          <pic:cNvPr id="0" name="RoC 5 .png"/>
-                          <pic:cNvPicPr/>
-                        </pic:nvPicPr>
-                        <pic:blipFill>
-                          <a:blip r:embed="rId18">
-                            <a:extLst>
-                              <a:ext uri="{28A0092B-C50C-407E-A947-70E740481C1C}">
-                                <a14:useLocalDpi xmlns:a14="http://schemas.microsoft.com/office/drawing/2010/main" val="0"/>
-                              </a:ext>
-                            </a:extLst>
-                          </a:blip>
-                          <a:stretch>
-                            <a:fillRect/>
-                          </a:stretch>
-                        </pic:blipFill>
-                        <pic:spPr>
-                          <a:xfrm>
-                            <a:off x="0" y="0"/>
-                            <a:ext cx="3096000" cy="3096000"/>
-                          </a:xfrm>
-                          <a:prstGeom prst="rect">
-                            <a:avLst/>
-                          </a:prstGeom>
-                        </pic:spPr>
-                      </pic:pic>
-                    </a:graphicData>
-                  </a:graphic>
-                </wp:inline>
-              </w:drawing>
-            </w:r>
-            <w:r>
-              <w:rPr>
-                <w:noProof/>
-              </w:rPr>
-              <w:drawing>
-                <wp:inline distT="0" distB="0" distL="0" distR="0" wp14:anchorId="2998DFC0" wp14:editId="1DC74F9F">
-                  <wp:extent cx="3096000" cy="3096000"/>
-                  <wp:effectExtent l="0" t="0" r="3175" b="3175"/>
-                  <wp:docPr id="8" name="Picture 8"/>
-                  <wp:cNvGraphicFramePr>
-                    <a:graphicFrameLocks xmlns:a="http://schemas.openxmlformats.org/drawingml/2006/main" noChangeAspect="1"/>
-                  </wp:cNvGraphicFramePr>
-                  <a:graphic xmlns:a="http://schemas.openxmlformats.org/drawingml/2006/main">
-                    <a:graphicData uri="http://schemas.openxmlformats.org/drawingml/2006/picture">
-                      <pic:pic xmlns:pic="http://schemas.openxmlformats.org/drawingml/2006/picture">
-                        <pic:nvPicPr>
-                          <pic:cNvPr id="0" name="RoC 6 .png"/>
-                          <pic:cNvPicPr/>
-                        </pic:nvPicPr>
-                        <pic:blipFill>
-                          <a:blip r:embed="rId19">
-                            <a:extLst>
-                              <a:ext uri="{28A0092B-C50C-407E-A947-70E740481C1C}">
-                                <a14:useLocalDpi xmlns:a14="http://schemas.microsoft.com/office/drawing/2010/main" val="0"/>
-                              </a:ext>
-                            </a:extLst>
-                          </a:blip>
-                          <a:stretch>
-                            <a:fillRect/>
-                          </a:stretch>
-                        </pic:blipFill>
-                        <pic:spPr>
-                          <a:xfrm>
-                            <a:off x="0" y="0"/>
-                            <a:ext cx="3096000" cy="3096000"/>
+                            <a:ext cx="4572554" cy="4572554"/>
                           </a:xfrm>
                           <a:prstGeom prst="rect">
                             <a:avLst/>
@@ -1157,218 +974,11 @@
           <w:p/>
           <w:p/>
           <w:p/>
-          <w:p>
-            <w:r>
-              <w:rPr>
-                <w:noProof/>
-              </w:rPr>
-              <w:drawing>
-                <wp:inline distT="0" distB="0" distL="0" distR="0" wp14:anchorId="4138CE85" wp14:editId="237A2A8E">
-                  <wp:extent cx="3096000" cy="3096000"/>
-                  <wp:effectExtent l="0" t="0" r="3175" b="3175"/>
-                  <wp:docPr id="9" name="Picture 9"/>
-                  <wp:cNvGraphicFramePr>
-                    <a:graphicFrameLocks xmlns:a="http://schemas.openxmlformats.org/drawingml/2006/main" noChangeAspect="1"/>
-                  </wp:cNvGraphicFramePr>
-                  <a:graphic xmlns:a="http://schemas.openxmlformats.org/drawingml/2006/main">
-                    <a:graphicData uri="http://schemas.openxmlformats.org/drawingml/2006/picture">
-                      <pic:pic xmlns:pic="http://schemas.openxmlformats.org/drawingml/2006/picture">
-                        <pic:nvPicPr>
-                          <pic:cNvPr id="0" name="RoC 7 .png"/>
-                          <pic:cNvPicPr/>
-                        </pic:nvPicPr>
-                        <pic:blipFill>
-                          <a:blip r:embed="rId20">
-                            <a:extLst>
-                              <a:ext uri="{28A0092B-C50C-407E-A947-70E740481C1C}">
-                                <a14:useLocalDpi xmlns:a14="http://schemas.microsoft.com/office/drawing/2010/main" val="0"/>
-                              </a:ext>
-                            </a:extLst>
-                          </a:blip>
-                          <a:stretch>
-                            <a:fillRect/>
-                          </a:stretch>
-                        </pic:blipFill>
-                        <pic:spPr>
-                          <a:xfrm>
-                            <a:off x="0" y="0"/>
-                            <a:ext cx="3096000" cy="3096000"/>
-                          </a:xfrm>
-                          <a:prstGeom prst="rect">
-                            <a:avLst/>
-                          </a:prstGeom>
-                        </pic:spPr>
-                      </pic:pic>
-                    </a:graphicData>
-                  </a:graphic>
-                </wp:inline>
-              </w:drawing>
-            </w:r>
-            <w:r>
-              <w:rPr>
-                <w:noProof/>
-              </w:rPr>
-              <w:drawing>
-                <wp:inline distT="0" distB="0" distL="0" distR="0" wp14:anchorId="5E64D216" wp14:editId="284ED8BE">
-                  <wp:extent cx="3096000" cy="3096000"/>
-                  <wp:effectExtent l="0" t="0" r="3175" b="3175"/>
-                  <wp:docPr id="10" name="Picture 10"/>
-                  <wp:cNvGraphicFramePr>
-                    <a:graphicFrameLocks xmlns:a="http://schemas.openxmlformats.org/drawingml/2006/main" noChangeAspect="1"/>
-                  </wp:cNvGraphicFramePr>
-                  <a:graphic xmlns:a="http://schemas.openxmlformats.org/drawingml/2006/main">
-                    <a:graphicData uri="http://schemas.openxmlformats.org/drawingml/2006/picture">
-                      <pic:pic xmlns:pic="http://schemas.openxmlformats.org/drawingml/2006/picture">
-                        <pic:nvPicPr>
-                          <pic:cNvPr id="0" name="RoC 8 .png"/>
-                          <pic:cNvPicPr/>
-                        </pic:nvPicPr>
-                        <pic:blipFill>
-                          <a:blip r:embed="rId21">
-                            <a:extLst>
-                              <a:ext uri="{28A0092B-C50C-407E-A947-70E740481C1C}">
-                                <a14:useLocalDpi xmlns:a14="http://schemas.microsoft.com/office/drawing/2010/main" val="0"/>
-                              </a:ext>
-                            </a:extLst>
-                          </a:blip>
-                          <a:stretch>
-                            <a:fillRect/>
-                          </a:stretch>
-                        </pic:blipFill>
-                        <pic:spPr>
-                          <a:xfrm>
-                            <a:off x="0" y="0"/>
-                            <a:ext cx="3096000" cy="3096000"/>
-                          </a:xfrm>
-                          <a:prstGeom prst="rect">
-                            <a:avLst/>
-                          </a:prstGeom>
-                        </pic:spPr>
-                      </pic:pic>
-                    </a:graphicData>
-                  </a:graphic>
-                </wp:inline>
-              </w:drawing>
-            </w:r>
-          </w:p>
-          <w:p/>
-          <w:p/>
-          <w:p>
-            <w:r>
-              <w:rPr>
-                <w:noProof/>
-              </w:rPr>
-              <w:lastRenderedPageBreak/>
-              <w:drawing>
-                <wp:inline distT="0" distB="0" distL="0" distR="0" wp14:anchorId="1446ED1D" wp14:editId="2A480AE4">
-                  <wp:extent cx="3096000" cy="3096000"/>
-                  <wp:effectExtent l="0" t="0" r="3175" b="3175"/>
-                  <wp:docPr id="11" name="Picture 11"/>
-                  <wp:cNvGraphicFramePr>
-                    <a:graphicFrameLocks xmlns:a="http://schemas.openxmlformats.org/drawingml/2006/main" noChangeAspect="1"/>
-                  </wp:cNvGraphicFramePr>
-                  <a:graphic xmlns:a="http://schemas.openxmlformats.org/drawingml/2006/main">
-                    <a:graphicData uri="http://schemas.openxmlformats.org/drawingml/2006/picture">
-                      <pic:pic xmlns:pic="http://schemas.openxmlformats.org/drawingml/2006/picture">
-                        <pic:nvPicPr>
-                          <pic:cNvPr id="0" name="RoC 9 .png"/>
-                          <pic:cNvPicPr/>
-                        </pic:nvPicPr>
-                        <pic:blipFill>
-                          <a:blip r:embed="rId22">
-                            <a:extLst>
-                              <a:ext uri="{28A0092B-C50C-407E-A947-70E740481C1C}">
-                                <a14:useLocalDpi xmlns:a14="http://schemas.microsoft.com/office/drawing/2010/main" val="0"/>
-                              </a:ext>
-                            </a:extLst>
-                          </a:blip>
-                          <a:stretch>
-                            <a:fillRect/>
-                          </a:stretch>
-                        </pic:blipFill>
-                        <pic:spPr>
-                          <a:xfrm>
-                            <a:off x="0" y="0"/>
-                            <a:ext cx="3096000" cy="3096000"/>
-                          </a:xfrm>
-                          <a:prstGeom prst="rect">
-                            <a:avLst/>
-                          </a:prstGeom>
-                        </pic:spPr>
-                      </pic:pic>
-                    </a:graphicData>
-                  </a:graphic>
-                </wp:inline>
-              </w:drawing>
-            </w:r>
-            <w:bookmarkStart w:id="0" w:name="_GoBack"/>
-            <w:r>
-              <w:rPr>
-                <w:noProof/>
-              </w:rPr>
-              <w:drawing>
-                <wp:inline distT="0" distB="0" distL="0" distR="0" wp14:anchorId="305EBADE" wp14:editId="556EF747">
-                  <wp:extent cx="3074400" cy="3074400"/>
-                  <wp:effectExtent l="0" t="0" r="0" b="0"/>
-                  <wp:docPr id="12" name="Picture 12"/>
-                  <wp:cNvGraphicFramePr>
-                    <a:graphicFrameLocks xmlns:a="http://schemas.openxmlformats.org/drawingml/2006/main" noChangeAspect="1"/>
-                  </wp:cNvGraphicFramePr>
-                  <a:graphic xmlns:a="http://schemas.openxmlformats.org/drawingml/2006/main">
-                    <a:graphicData uri="http://schemas.openxmlformats.org/drawingml/2006/picture">
-                      <pic:pic xmlns:pic="http://schemas.openxmlformats.org/drawingml/2006/picture">
-                        <pic:nvPicPr>
-                          <pic:cNvPr id="0" name="RoC 10 .png"/>
-                          <pic:cNvPicPr/>
-                        </pic:nvPicPr>
-                        <pic:blipFill>
-                          <a:blip r:embed="rId23">
-                            <a:extLst>
-                              <a:ext uri="{28A0092B-C50C-407E-A947-70E740481C1C}">
-                                <a14:useLocalDpi xmlns:a14="http://schemas.microsoft.com/office/drawing/2010/main" val="0"/>
-                              </a:ext>
-                            </a:extLst>
-                          </a:blip>
-                          <a:stretch>
-                            <a:fillRect/>
-                          </a:stretch>
-                        </pic:blipFill>
-                        <pic:spPr>
-                          <a:xfrm>
-                            <a:off x="0" y="0"/>
-                            <a:ext cx="3074400" cy="3074400"/>
-                          </a:xfrm>
-                          <a:prstGeom prst="rect">
-                            <a:avLst/>
-                          </a:prstGeom>
-                        </pic:spPr>
-                      </pic:pic>
-                    </a:graphicData>
-                  </a:graphic>
-                </wp:inline>
-              </w:drawing>
-            </w:r>
-            <w:bookmarkEnd w:id="0"/>
-          </w:p>
-          <w:p/>
-          <w:p/>
-          <w:p/>
-          <w:p/>
-          <w:p/>
-          <w:p/>
-          <w:p/>
-          <w:p/>
-          <w:p/>
-          <w:p/>
-          <w:p/>
-          <w:p/>
-          <w:p/>
         </w:tc>
       </w:tr>
     </w:tbl>
     <w:p>
       <w:r>
-        <w:lastRenderedPageBreak/>
         <w:t xml:space="preserve"> </w:t>
       </w:r>
     </w:p>
@@ -1401,13 +1011,13 @@
         <w:pStyle w:val="Heading1"/>
       </w:pPr>
       <w:r>
+        <w:lastRenderedPageBreak/>
         <w:t>Results</w:t>
       </w:r>
     </w:p>
     <w:p/>
     <w:p>
       <w:r>
-        <w:lastRenderedPageBreak/>
         <w:t>Explain your results here. Consider that you need to communicate your results to executives in an organization. For example:</w:t>
       </w:r>
     </w:p>

</xml_diff>